<commit_message>
Update of Word Document
</commit_message>
<xml_diff>
--- a/Lanis App.docx
+++ b/Lanis App.docx
@@ -841,6 +841,76 @@
         </w:rPr>
         <w:t>.</w:t>
       </w:r>
+      <w:r>
+        <w:rPr>
+          <w:sz w:val="24"/>
+          <w:szCs w:val="24"/>
+        </w:rPr>
+        <w:t xml:space="preserve"> Außerdem haben wir </w:t>
+      </w:r>
+      <w:r>
+        <w:rPr>
+          <w:sz w:val="24"/>
+          <w:szCs w:val="24"/>
+        </w:rPr>
+        <w:t>einen Online</w:t>
+      </w:r>
+      <w:r>
+        <w:rPr>
+          <w:sz w:val="24"/>
+          <w:szCs w:val="24"/>
+        </w:rPr>
+        <w:t xml:space="preserve"> Chat (</w:t>
+      </w:r>
+      <w:proofErr w:type="spellStart"/>
+      <w:r>
+        <w:rPr>
+          <w:sz w:val="24"/>
+          <w:szCs w:val="24"/>
+        </w:rPr>
+        <w:t>Discord</w:t>
+      </w:r>
+      <w:proofErr w:type="spellEnd"/>
+      <w:r>
+        <w:rPr>
+          <w:sz w:val="24"/>
+          <w:szCs w:val="24"/>
+        </w:rPr>
+        <w:t xml:space="preserve"> Server) </w:t>
+      </w:r>
+      <w:proofErr w:type="gramStart"/>
+      <w:r>
+        <w:rPr>
+          <w:sz w:val="24"/>
+          <w:szCs w:val="24"/>
+        </w:rPr>
+        <w:t>erstellt</w:t>
+      </w:r>
+      <w:proofErr w:type="gramEnd"/>
+      <w:r>
+        <w:rPr>
+          <w:sz w:val="24"/>
+          <w:szCs w:val="24"/>
+        </w:rPr>
+        <w:t xml:space="preserve"> um</w:t>
+      </w:r>
+      <w:r>
+        <w:rPr>
+          <w:sz w:val="24"/>
+          <w:szCs w:val="24"/>
+        </w:rPr>
+        <w:t xml:space="preserve"> über Probleme der App mit den Benutzern zu kommunizieren.</w:t>
+      </w:r>
+    </w:p>
+    <w:p>
+      <w:pPr>
+        <w:pStyle w:val="Listenabsatz"/>
+        <w:ind w:left="1080"/>
+        <w:rPr>
+          <w:sz w:val="24"/>
+          <w:szCs w:val="24"/>
+        </w:rPr>
+      </w:pPr>
     </w:p>
     <w:p>
       <w:pPr>
@@ -861,18 +931,365 @@
         </w:rPr>
         <w:t>Reflektion der Vorgehensweise</w:t>
       </w:r>
-      <w:r>
-        <w:rPr>
-          <w:sz w:val="40"/>
-          <w:szCs w:val="40"/>
+    </w:p>
+    <w:p>
+      <w:pPr>
+        <w:pStyle w:val="Listenabsatz"/>
+        <w:rPr>
+          <w:sz w:val="40"/>
+          <w:szCs w:val="40"/>
+        </w:rPr>
+      </w:pPr>
+    </w:p>
+    <w:p>
+      <w:pPr>
+        <w:pStyle w:val="Listenabsatz"/>
+        <w:numPr>
+          <w:ilvl w:val="0"/>
+          <w:numId w:val="2"/>
+        </w:numPr>
+        <w:rPr>
+          <w:sz w:val="24"/>
+          <w:szCs w:val="24"/>
+        </w:rPr>
+      </w:pPr>
+      <w:r>
+        <w:rPr>
+          <w:sz w:val="72"/>
+          <w:szCs w:val="72"/>
+        </w:rPr>
+        <w:t>Anwendungsentwicklung</w:t>
+      </w:r>
+      <w:r>
+        <w:rPr>
+          <w:sz w:val="72"/>
+          <w:szCs w:val="72"/>
         </w:rPr>
         <w:br/>
       </w:r>
-      <w:r>
-        <w:rPr>
-          <w:sz w:val="40"/>
-          <w:szCs w:val="40"/>
-        </w:rPr>
+    </w:p>
+    <w:p>
+      <w:pPr>
+        <w:pStyle w:val="Listenabsatz"/>
+        <w:numPr>
+          <w:ilvl w:val="1"/>
+          <w:numId w:val="2"/>
+        </w:numPr>
+        <w:rPr>
+          <w:sz w:val="24"/>
+          <w:szCs w:val="24"/>
+        </w:rPr>
+      </w:pPr>
+      <w:r>
+        <w:rPr>
+          <w:sz w:val="40"/>
+          <w:szCs w:val="40"/>
+        </w:rPr>
+        <w:t xml:space="preserve">Analyse </w:t>
+      </w:r>
+      <w:r>
+        <w:rPr>
+          <w:sz w:val="40"/>
+          <w:szCs w:val="40"/>
+        </w:rPr>
+        <w:t>des Geschäftsprozesses</w:t>
+      </w:r>
+      <w:r>
+        <w:rPr>
+          <w:sz w:val="40"/>
+          <w:szCs w:val="40"/>
+        </w:rPr>
+        <w:br/>
+      </w:r>
+      <w:r>
+        <w:rPr>
+          <w:sz w:val="40"/>
+          <w:szCs w:val="40"/>
+        </w:rPr>
+        <w:br/>
+      </w:r>
+    </w:p>
+    <w:p>
+      <w:pPr>
+        <w:pStyle w:val="Listenabsatz"/>
+        <w:ind w:left="1080"/>
+        <w:rPr>
+          <w:sz w:val="24"/>
+          <w:szCs w:val="24"/>
+        </w:rPr>
+      </w:pPr>
+      <w:r>
+        <w:rPr>
+          <w:sz w:val="24"/>
+          <w:szCs w:val="24"/>
+        </w:rPr>
+        <w:t>Das Schulportal Hessen – ehemalig „</w:t>
+      </w:r>
+      <w:proofErr w:type="spellStart"/>
+      <w:proofErr w:type="gramStart"/>
+      <w:r>
+        <w:rPr>
+          <w:sz w:val="24"/>
+          <w:szCs w:val="24"/>
+        </w:rPr>
+        <w:t>LaNiS</w:t>
+      </w:r>
+      <w:proofErr w:type="spellEnd"/>
+      <w:r>
+        <w:rPr>
+          <w:sz w:val="24"/>
+          <w:szCs w:val="24"/>
+        </w:rPr>
+        <w:t>„</w:t>
+      </w:r>
+      <w:proofErr w:type="gramEnd"/>
+      <w:r>
+        <w:rPr>
+          <w:sz w:val="24"/>
+          <w:szCs w:val="24"/>
+        </w:rPr>
+        <w:t>,</w:t>
+      </w:r>
+      <w:r>
+        <w:rPr>
+          <w:sz w:val="24"/>
+          <w:szCs w:val="24"/>
+        </w:rPr>
+        <w:t xml:space="preserve"> bietet Schulen eine Möglichkeit ihren </w:t>
+      </w:r>
+      <w:r>
+        <w:rPr>
+          <w:sz w:val="24"/>
+          <w:szCs w:val="24"/>
+        </w:rPr>
+        <w:t>LehrerInnen</w:t>
+      </w:r>
+      <w:r>
+        <w:rPr>
+          <w:sz w:val="24"/>
+          <w:szCs w:val="24"/>
+        </w:rPr>
+        <w:t>, SchülerInnen</w:t>
+      </w:r>
+      <w:r>
+        <w:rPr>
+          <w:sz w:val="24"/>
+          <w:szCs w:val="24"/>
+        </w:rPr>
+        <w:t xml:space="preserve"> und </w:t>
+      </w:r>
+      <w:r>
+        <w:rPr>
+          <w:sz w:val="24"/>
+          <w:szCs w:val="24"/>
+        </w:rPr>
+        <w:t xml:space="preserve">deren </w:t>
+      </w:r>
+      <w:r>
+        <w:rPr>
+          <w:sz w:val="24"/>
+          <w:szCs w:val="24"/>
+        </w:rPr>
+        <w:t xml:space="preserve">Erziehungsberechtigten </w:t>
+      </w:r>
+      <w:r>
+        <w:rPr>
+          <w:sz w:val="24"/>
+          <w:szCs w:val="24"/>
+        </w:rPr>
+        <w:t>über digitale Weg</w:t>
+      </w:r>
+      <w:r>
+        <w:rPr>
+          <w:sz w:val="24"/>
+          <w:szCs w:val="24"/>
+        </w:rPr>
+        <w:t>e Unterrichtsinhalte, Schulpläne und weitere Informationen zukommen zu lassen.</w:t>
+      </w:r>
+      <w:r>
+        <w:rPr>
+          <w:sz w:val="24"/>
+          <w:szCs w:val="24"/>
+        </w:rPr>
+        <w:t xml:space="preserve"> </w:t>
+      </w:r>
+      <w:r>
+        <w:rPr>
+          <w:sz w:val="24"/>
+          <w:szCs w:val="24"/>
+        </w:rPr>
+        <w:t>Weil das Schulportal für Desktop</w:t>
+      </w:r>
+      <w:r>
+        <w:rPr>
+          <w:sz w:val="24"/>
+          <w:szCs w:val="24"/>
+        </w:rPr>
+        <w:t>anwendungen</w:t>
+      </w:r>
+      <w:r>
+        <w:rPr>
+          <w:sz w:val="24"/>
+          <w:szCs w:val="24"/>
+        </w:rPr>
+        <w:t xml:space="preserve"> entwickelt wurde</w:t>
+      </w:r>
+      <w:r>
+        <w:rPr>
+          <w:sz w:val="24"/>
+          <w:szCs w:val="24"/>
+        </w:rPr>
+        <w:t xml:space="preserve">, </w:t>
+      </w:r>
+      <w:r>
+        <w:rPr>
+          <w:sz w:val="24"/>
+          <w:szCs w:val="24"/>
+        </w:rPr>
+        <w:t xml:space="preserve">sind die Prozesse zu langsam, die Darstellung der Webseite </w:t>
+      </w:r>
+    </w:p>
+    <w:p>
+      <w:pPr>
+        <w:pStyle w:val="Listenabsatz"/>
+        <w:ind w:left="1080"/>
+        <w:rPr>
+          <w:sz w:val="40"/>
+          <w:szCs w:val="40"/>
+        </w:rPr>
+      </w:pPr>
+      <w:r>
+        <w:rPr>
+          <w:sz w:val="24"/>
+          <w:szCs w:val="24"/>
+        </w:rPr>
+        <w:t>Hierzu haben wir eine App entwickelt</w:t>
+      </w:r>
+      <w:r>
+        <w:rPr>
+          <w:sz w:val="24"/>
+          <w:szCs w:val="24"/>
+        </w:rPr>
+        <w:t>,</w:t>
+      </w:r>
+      <w:r>
+        <w:rPr>
+          <w:sz w:val="24"/>
+          <w:szCs w:val="24"/>
+        </w:rPr>
+        <w:t xml:space="preserve"> </w:t>
+      </w:r>
+      <w:r>
+        <w:rPr>
+          <w:sz w:val="24"/>
+          <w:szCs w:val="24"/>
+        </w:rPr>
+        <w:t xml:space="preserve">welche einem </w:t>
+      </w:r>
+      <w:r>
+        <w:rPr>
+          <w:sz w:val="24"/>
+          <w:szCs w:val="24"/>
+        </w:rPr>
+        <w:t xml:space="preserve">eine übersichtliche und kategorisierte Darstellung der </w:t>
+      </w:r>
+      <w:r>
+        <w:rPr>
+          <w:sz w:val="24"/>
+          <w:szCs w:val="24"/>
+        </w:rPr>
+        <w:t>b</w:t>
+      </w:r>
+      <w:r>
+        <w:rPr>
+          <w:sz w:val="24"/>
+          <w:szCs w:val="24"/>
+        </w:rPr>
+        <w:t>ereits vorhandenen Tools des Schulportals Hessen</w:t>
+      </w:r>
+      <w:r>
+        <w:rPr>
+          <w:sz w:val="24"/>
+          <w:szCs w:val="24"/>
+        </w:rPr>
+        <w:t xml:space="preserve"> </w:t>
+      </w:r>
+      <w:r>
+        <w:rPr>
+          <w:sz w:val="24"/>
+          <w:szCs w:val="24"/>
+        </w:rPr>
+        <w:t>bietet</w:t>
+      </w:r>
+      <w:r>
+        <w:rPr>
+          <w:sz w:val="24"/>
+          <w:szCs w:val="24"/>
+        </w:rPr>
+        <w:t>.</w:t>
+      </w:r>
+      <w:r>
+        <w:rPr>
+          <w:sz w:val="24"/>
+          <w:szCs w:val="24"/>
+        </w:rPr>
+        <w:t xml:space="preserve"> </w:t>
+      </w:r>
+    </w:p>
+    <w:p>
+      <w:pPr>
+        <w:pStyle w:val="Listenabsatz"/>
+        <w:ind w:left="1080"/>
+        <w:rPr>
+          <w:sz w:val="40"/>
+          <w:szCs w:val="40"/>
+        </w:rPr>
+      </w:pPr>
+    </w:p>
+    <w:p>
+      <w:pPr>
+        <w:pStyle w:val="Listenabsatz"/>
+        <w:ind w:left="1080"/>
+        <w:rPr>
+          <w:sz w:val="24"/>
+          <w:szCs w:val="24"/>
+        </w:rPr>
+      </w:pPr>
+      <w:r>
+        <w:rPr>
+          <w:sz w:val="52"/>
+          <w:szCs w:val="52"/>
+        </w:rPr>
+        <w:br/>
+      </w:r>
+    </w:p>
+    <w:p>
+      <w:pPr>
+        <w:rPr>
+          <w:sz w:val="24"/>
+          <w:szCs w:val="24"/>
+        </w:rPr>
+      </w:pPr>
+      <w:r>
+        <w:rPr>
+          <w:sz w:val="52"/>
+          <w:szCs w:val="52"/>
+        </w:rPr>
+        <w:br/>
+      </w:r>
+      <w:r>
+        <w:rPr>
+          <w:sz w:val="52"/>
+          <w:szCs w:val="52"/>
+        </w:rPr>
+        <w:br/>
+      </w:r>
+      <w:r>
+        <w:rPr>
+          <w:sz w:val="40"/>
+          <w:szCs w:val="40"/>
+        </w:rPr>
+        <w:lastRenderedPageBreak/>
         <w:br/>
       </w:r>
     </w:p>

</xml_diff>